<commit_message>
Made small changes in formatting
</commit_message>
<xml_diff>
--- a/Assignments/Ass2B/T1-tsa-ra.docx
+++ b/Assignments/Ass2B/T1-tsa-ra.docx
@@ -251,21 +251,104 @@
     <w:p>
       <w:pPr>
         <w:widowControl w:val="0"/>
-        <w:ind w:left="440" w:leftChars="0" w:hanging="440" w:hangingChars="200"/>
+        <w:rPr>
+          <w:rFonts w:hint="default" w:cs="Arial"/>
+          <w:vertAlign w:val="baseline"/>
+          <w:lang w:val="en-US"/>
+        </w:rPr>
+      </w:pPr>
+      <w:r>
+        <w:rPr>
+          <w:rFonts w:hint="default" w:eastAsia="Cardo"/>
+          <w:lang w:val="en-US"/>
+        </w:rPr>
+        <w:t xml:space="preserve">R = </w:t>
+      </w:r>
+      <w:r>
+        <w:rPr>
+          <w:rFonts w:eastAsia="Cardo"/>
+        </w:rPr>
+        <w:t>π</w:t>
+      </w:r>
+      <w:r>
+        <w:rPr>
+          <w:rFonts w:hint="default" w:eastAsia="Cardo"/>
+          <w:vertAlign w:val="subscript"/>
+          <w:lang w:val="en-US"/>
+        </w:rPr>
+        <w:t>town</w:t>
+      </w:r>
+      <w:r>
         <w:rPr>
           <w:rFonts w:hint="default" w:ascii="Arial" w:hAnsi="Arial" w:cs="Arial"/>
-          <w:sz w:val="21"/>
-          <w:szCs w:val="21"/>
-          <w:vertAlign w:val="baseline"/>
-          <w:lang w:val="en-US"/>
-        </w:rPr>
-      </w:pPr>
-      <w:r>
-        <w:rPr>
-          <w:rFonts w:hint="default" w:eastAsia="Cardo"/>
-          <w:lang w:val="en-US"/>
-        </w:rPr>
-        <w:t xml:space="preserve">R = </w:t>
+          <w:vertAlign w:val="subscript"/>
+          <w:lang w:val="en-US"/>
+        </w:rPr>
+        <w:t>_id</w:t>
+      </w:r>
+      <w:r>
+        <w:rPr>
+          <w:rFonts w:hint="default" w:cs="Arial"/>
+          <w:vertAlign w:val="subscript"/>
+          <w:lang w:val="en-US"/>
+        </w:rPr>
+        <w:t>,</w:t>
+      </w:r>
+      <w:r>
+        <w:rPr>
+          <w:rFonts w:hint="default" w:ascii="Arial" w:hAnsi="Arial" w:cs="Arial"/>
+          <w:vertAlign w:val="subscript"/>
+          <w:lang w:val="en-US"/>
+        </w:rPr>
+        <w:t>t</w:t>
+      </w:r>
+      <w:r>
+        <w:rPr>
+          <w:rFonts w:hint="default" w:cs="Arial"/>
+          <w:vertAlign w:val="subscript"/>
+          <w:lang w:val="en-US"/>
+        </w:rPr>
+        <w:t>own</w:t>
+      </w:r>
+      <w:r>
+        <w:rPr>
+          <w:rFonts w:hint="default" w:ascii="Arial" w:hAnsi="Arial" w:cs="Arial"/>
+          <w:vertAlign w:val="subscript"/>
+          <w:lang w:val="en-US"/>
+        </w:rPr>
+        <w:t>_name,</w:t>
+      </w:r>
+      <w:r>
+        <w:rPr>
+          <w:rFonts w:hint="default" w:cs="Arial"/>
+          <w:vertAlign w:val="subscript"/>
+          <w:lang w:val="en-US"/>
+        </w:rPr>
+        <w:t>town</w:t>
+      </w:r>
+      <w:r>
+        <w:rPr>
+          <w:rFonts w:hint="default" w:ascii="Arial" w:hAnsi="Arial" w:cs="Arial"/>
+          <w:vertAlign w:val="subscript"/>
+          <w:lang w:val="en-US"/>
+        </w:rPr>
+        <w:t>_</w:t>
+      </w:r>
+      <w:r>
+        <w:rPr>
+          <w:rFonts w:hint="default" w:cs="Arial"/>
+          <w:vertAlign w:val="subscript"/>
+          <w:lang w:val="en-US"/>
+        </w:rPr>
+        <w:t>state</w:t>
+      </w:r>
+      <w:r>
+        <w:rPr>
+          <w:rFonts w:hint="default" w:cs="Arial"/>
+          <w:vertAlign w:val="baseline"/>
+          <w:lang w:val="en-US"/>
+        </w:rPr>
+        <w:t xml:space="preserve">TOWN - </w:t>
       </w:r>
       <w:r>
         <w:rPr>
@@ -279,28 +362,6 @@
           <w:vertAlign w:val="subscript"/>
           <w:lang w:val="en-US"/>
         </w:rPr>
-        <w:t>resort_id_resort_name,resort_town</w:t>
-      </w:r>
-      <w:r>
-        <w:rPr>
-          <w:rFonts w:hint="default" w:cs="Arial"/>
-          <w:vertAlign w:val="baseline"/>
-          <w:lang w:val="en-US"/>
-        </w:rPr>
-        <w:t xml:space="preserve">TOWN - </w:t>
-      </w:r>
-      <w:r>
-        <w:rPr>
-          <w:rFonts w:eastAsia="Cardo"/>
-        </w:rPr>
-        <w:t>π</w:t>
-      </w:r>
-      <w:r>
-        <w:rPr>
-          <w:rFonts w:hint="default" w:ascii="Arial" w:hAnsi="Arial" w:cs="Arial"/>
-          <w:vertAlign w:val="subscript"/>
-          <w:lang w:val="en-US"/>
-        </w:rPr>
         <w:t>town_id</w:t>
       </w:r>
       <w:r>
@@ -329,6 +390,11 @@
     <w:p>
       <w:pPr>
         <w:widowControl w:val="0"/>
+        <w:rPr>
+          <w:rFonts w:hint="default" w:cs="Arial"/>
+          <w:vertAlign w:val="baseline"/>
+          <w:lang w:val="en-US"/>
+        </w:rPr>
       </w:pPr>
     </w:p>
     <w:p>
@@ -343,6 +409,11 @@
       <w:pPr>
         <w:widowControl w:val="0"/>
         <w:ind w:left="440" w:leftChars="0" w:hanging="440" w:hangingChars="200"/>
+        <w:rPr>
+          <w:rFonts w:hint="default" w:cs="Arial"/>
+          <w:vertAlign w:val="baseline"/>
+          <w:lang w:val="en-US"/>
+        </w:rPr>
       </w:pPr>
       <w:r>
         <w:rPr>
@@ -395,7 +466,15 @@
           <w:vertAlign w:val="subscript"/>
           <w:lang w:val="en-US"/>
         </w:rPr>
-        <w:t xml:space="preserve"> poi_street_address</w:t>
+        <w:t xml:space="preserve"> poi_street_address, </w:t>
+      </w:r>
+      <w:r>
+        <w:rPr>
+          <w:rFonts w:hint="default" w:eastAsia="Cardo"/>
+          <w:vertAlign w:val="subscript"/>
+          <w:lang w:val="en-US"/>
+        </w:rPr>
+        <w:t>poi_descr</w:t>
       </w:r>
       <w:r>
         <w:rPr>
@@ -453,7 +532,21 @@
     <w:p>
       <w:pPr>
         <w:widowControl w:val="0"/>
-        <w:spacing w:before="456"/>
+        <w:ind w:left="440" w:leftChars="0" w:hanging="440" w:hangingChars="200"/>
+        <w:rPr>
+          <w:rFonts w:hint="default" w:cs="Arial"/>
+          <w:vertAlign w:val="baseline"/>
+          <w:lang w:val="en-US"/>
+        </w:rPr>
+      </w:pPr>
+    </w:p>
+    <w:p>
+      <w:pPr>
+        <w:rPr>
+          <w:rFonts w:hint="default" w:cs="Arial"/>
+          <w:vertAlign w:val="subscript"/>
+          <w:lang w:val="en-US"/>
+        </w:rPr>
       </w:pPr>
       <w:r>
         <w:t xml:space="preserve">1(c) </w:t>
@@ -461,167 +554,126 @@
     </w:p>
     <w:p>
       <w:pPr>
-        <w:rPr>
-          <w:rFonts w:hint="default" w:cs="Arial"/>
-          <w:vertAlign w:val="subscript"/>
-          <w:lang w:val="en-US"/>
-        </w:rPr>
-      </w:pPr>
+        <w:ind w:left="660" w:leftChars="0" w:hanging="660" w:hangingChars="300"/>
+        <w:rPr>
+          <w:rFonts w:hint="default" w:eastAsia="Cardo"/>
+          <w:vertAlign w:val="baseline"/>
+          <w:lang w:val="en-US" w:eastAsia="zh-CN"/>
+        </w:rPr>
+      </w:pPr>
+      <w:r>
+        <w:rPr>
+          <w:rFonts w:hint="default" w:eastAsia="Cardo"/>
+          <w:lang w:val="en-US"/>
+        </w:rPr>
+        <w:t xml:space="preserve">R1 =   </w:t>
+      </w:r>
       <w:r>
         <w:rPr>
           <w:rFonts w:eastAsia="Cardo"/>
         </w:rPr>
+        <w:t>σ</w:t>
+      </w:r>
+      <w:r>
+        <w:rPr>
+          <w:rFonts w:hint="default" w:eastAsia="Cardo"/>
+          <w:vertAlign w:val="subscript"/>
+          <w:lang w:val="en-US"/>
+        </w:rPr>
+        <w:t xml:space="preserve">town_lat = </w:t>
+      </w:r>
+      <w:r>
+        <w:rPr>
+          <w:rFonts w:hint="default" w:eastAsia="Cardo"/>
+          <w:vertAlign w:val="subscript"/>
+          <w:lang w:val="en-US" w:eastAsia="zh-CN"/>
+        </w:rPr>
+        <w:t xml:space="preserve">-17.9644 and town_long = 122.2304 and town_name = “Broome” </w:t>
+      </w:r>
+      <w:r>
+        <w:rPr>
+          <w:rFonts w:hint="default" w:eastAsia="Cardo"/>
+          <w:vertAlign w:val="baseline"/>
+          <w:lang w:val="en-US" w:eastAsia="zh-CN"/>
+        </w:rPr>
+        <w:t xml:space="preserve">(Point_of_Interest </w:t>
+      </w:r>
+      <w:r>
+        <w:rPr>
+          <w:rFonts w:ascii="Cambria Math" w:hAnsi="Cambria Math" w:eastAsia="Cardo" w:cs="Cambria Math"/>
+        </w:rPr>
+        <w:t>⨝</w:t>
+      </w:r>
+      <w:r>
+        <w:rPr>
+          <w:rFonts w:hint="default" w:eastAsia="Cardo"/>
+          <w:vertAlign w:val="baseline"/>
+          <w:lang w:val="en-US" w:eastAsia="zh-CN"/>
+        </w:rPr>
+        <w:t xml:space="preserve"> Town </w:t>
+      </w:r>
+      <w:r>
+        <w:rPr>
+          <w:rFonts w:ascii="Cambria Math" w:hAnsi="Cambria Math" w:eastAsia="Cardo" w:cs="Cambria Math"/>
+        </w:rPr>
+        <w:t>⨝</w:t>
+      </w:r>
+      <w:r>
+        <w:rPr>
+          <w:rFonts w:hint="default" w:eastAsia="Cardo"/>
+          <w:vertAlign w:val="baseline"/>
+          <w:lang w:val="en-US" w:eastAsia="zh-CN"/>
+        </w:rPr>
+        <w:t xml:space="preserve"> Review </w:t>
+      </w:r>
+      <w:r>
+        <w:rPr>
+          <w:rFonts w:ascii="Cambria Math" w:hAnsi="Cambria Math" w:eastAsia="Cardo" w:cs="Cambria Math"/>
+        </w:rPr>
+        <w:t>⨝</w:t>
+      </w:r>
+      <w:r>
+        <w:rPr>
+          <w:rFonts w:hint="default" w:eastAsia="Cardo"/>
+          <w:vertAlign w:val="baseline"/>
+          <w:lang w:val="en-US" w:eastAsia="zh-CN"/>
+        </w:rPr>
+        <w:t xml:space="preserve"> Customer)</w:t>
+      </w:r>
+    </w:p>
+    <w:p>
+      <w:pPr>
+        <w:ind w:left="660" w:leftChars="0" w:hanging="660" w:hangingChars="300"/>
+        <w:rPr>
+          <w:rFonts w:hint="default" w:eastAsia="Cardo"/>
+          <w:vertAlign w:val="baseline"/>
+          <w:lang w:val="en-US" w:eastAsia="zh-CN"/>
+        </w:rPr>
+      </w:pPr>
+      <w:r>
+        <w:rPr>
+          <w:rFonts w:hint="default" w:eastAsia="Cardo"/>
+          <w:vertAlign w:val="baseline"/>
+          <w:lang w:val="en-US" w:eastAsia="zh-CN"/>
+        </w:rPr>
+        <w:t>R  =</w:t>
+      </w:r>
+      <w:r>
+        <w:rPr>
+          <w:rFonts w:hint="default" w:eastAsia="Cardo"/>
+          <w:vertAlign w:val="baseline"/>
+          <w:lang w:val="en-US" w:eastAsia="zh-CN"/>
+        </w:rPr>
+        <w:tab/>
+      </w:r>
+      <w:r>
+        <w:rPr>
+          <w:rFonts w:eastAsia="Cardo"/>
+        </w:rPr>
         <w:t>π</w:t>
       </w:r>
       <w:r>
         <w:rPr>
-          <w:rFonts w:hint="default" w:cs="Arial"/>
-          <w:vertAlign w:val="subscript"/>
-          <w:lang w:val="en-US"/>
-        </w:rPr>
-        <w:t>member_id, member_gname</w:t>
-      </w:r>
-    </w:p>
-    <w:p>
-      <w:pPr>
-        <w:rPr>
-          <w:rFonts w:hint="default" w:cs="Arial"/>
-          <w:vertAlign w:val="subscript"/>
-          <w:lang w:val="en-US"/>
-        </w:rPr>
-      </w:pPr>
-    </w:p>
-    <w:p>
-      <w:pPr>
-        <w:rPr>
-          <w:rFonts w:hint="default" w:cs="Arial"/>
-          <w:vertAlign w:val="subscript"/>
-          <w:lang w:val="en-US"/>
-        </w:rPr>
-      </w:pPr>
-    </w:p>
-    <w:p>
-      <w:pPr>
-        <w:ind w:left="660" w:leftChars="0" w:hanging="660" w:hangingChars="300"/>
-        <w:rPr>
-          <w:rFonts w:hint="default" w:eastAsia="Cardo"/>
-          <w:vertAlign w:val="baseline"/>
-          <w:lang w:val="en-US" w:eastAsia="zh-CN"/>
-        </w:rPr>
-      </w:pPr>
-      <w:r>
-        <w:rPr>
-          <w:rFonts w:hint="default" w:eastAsia="Cardo"/>
-          <w:lang w:val="en-US"/>
-        </w:rPr>
-        <w:t xml:space="preserve">R1 =   </w:t>
-      </w:r>
-      <w:r>
-        <w:rPr>
-          <w:rFonts w:eastAsia="Cardo"/>
-        </w:rPr>
-        <w:t>σ</w:t>
-      </w:r>
-      <w:r>
-        <w:rPr>
-          <w:rFonts w:hint="default" w:eastAsia="Cardo"/>
-          <w:vertAlign w:val="subscript"/>
-          <w:lang w:val="en-US"/>
-        </w:rPr>
-        <w:t xml:space="preserve">town_lat = </w:t>
-      </w:r>
-      <w:r>
-        <w:rPr>
-          <w:rFonts w:hint="default" w:eastAsia="Cardo"/>
-          <w:vertAlign w:val="subscript"/>
-          <w:lang w:val="en-US" w:eastAsia="zh-CN"/>
-        </w:rPr>
-        <w:t xml:space="preserve">-17.9644 and town_long = 122.2304 and town_name = “Broome” </w:t>
-      </w:r>
-      <w:r>
-        <w:rPr>
-          <w:rFonts w:hint="default" w:eastAsia="Cardo"/>
-          <w:vertAlign w:val="baseline"/>
-          <w:lang w:val="en-US" w:eastAsia="zh-CN"/>
-        </w:rPr>
-        <w:t xml:space="preserve">(Point_of_Interest </w:t>
-      </w:r>
-      <w:r>
-        <w:rPr>
-          <w:rFonts w:ascii="Cambria Math" w:hAnsi="Cambria Math" w:eastAsia="Cardo" w:cs="Cambria Math"/>
-        </w:rPr>
-        <w:t>⨝</w:t>
-      </w:r>
-      <w:r>
-        <w:rPr>
-          <w:rFonts w:hint="default" w:eastAsia="Cardo"/>
-          <w:vertAlign w:val="baseline"/>
-          <w:lang w:val="en-US" w:eastAsia="zh-CN"/>
-        </w:rPr>
-        <w:t xml:space="preserve"> Town </w:t>
-      </w:r>
-      <w:r>
-        <w:rPr>
-          <w:rFonts w:ascii="Cambria Math" w:hAnsi="Cambria Math" w:eastAsia="Cardo" w:cs="Cambria Math"/>
-        </w:rPr>
-        <w:t>⨝</w:t>
-      </w:r>
-      <w:r>
-        <w:rPr>
-          <w:rFonts w:hint="default" w:eastAsia="Cardo"/>
-          <w:vertAlign w:val="baseline"/>
-          <w:lang w:val="en-US" w:eastAsia="zh-CN"/>
-        </w:rPr>
-        <w:t xml:space="preserve"> Review </w:t>
-      </w:r>
-      <w:r>
-        <w:rPr>
-          <w:rFonts w:ascii="Cambria Math" w:hAnsi="Cambria Math" w:eastAsia="Cardo" w:cs="Cambria Math"/>
-        </w:rPr>
-        <w:t>⨝</w:t>
-      </w:r>
-      <w:r>
-        <w:rPr>
-          <w:rFonts w:hint="default" w:eastAsia="Cardo"/>
-          <w:vertAlign w:val="baseline"/>
-          <w:lang w:val="en-US" w:eastAsia="zh-CN"/>
-        </w:rPr>
-        <w:t xml:space="preserve"> Customer)</w:t>
-      </w:r>
-    </w:p>
-    <w:p>
-      <w:pPr>
-        <w:ind w:left="660" w:leftChars="0" w:hanging="660" w:hangingChars="300"/>
-        <w:rPr>
-          <w:rFonts w:hint="default" w:eastAsia="Cardo"/>
-          <w:vertAlign w:val="baseline"/>
-          <w:lang w:val="en-US" w:eastAsia="zh-CN"/>
-        </w:rPr>
-      </w:pPr>
-      <w:r>
-        <w:rPr>
-          <w:rFonts w:hint="default" w:eastAsia="Cardo"/>
-          <w:vertAlign w:val="baseline"/>
-          <w:lang w:val="en-US" w:eastAsia="zh-CN"/>
-        </w:rPr>
-        <w:t>R  =</w:t>
-      </w:r>
-      <w:r>
-        <w:rPr>
-          <w:rFonts w:hint="default" w:eastAsia="Cardo"/>
-          <w:vertAlign w:val="baseline"/>
-          <w:lang w:val="en-US" w:eastAsia="zh-CN"/>
-        </w:rPr>
-        <w:tab/>
-      </w:r>
-      <w:r>
-        <w:rPr>
-          <w:rFonts w:eastAsia="Cardo"/>
-        </w:rPr>
-        <w:t>π</w:t>
-      </w:r>
-      <w:r>
-        <w:rPr>
           <w:rFonts w:hint="default" w:eastAsia="Cardo"/>
           <w:vertAlign w:val="subscript"/>
           <w:lang w:val="en-US"/>
@@ -636,26 +688,26 @@
         </w:rPr>
         <w:t>R1</w:t>
       </w:r>
+    </w:p>
+    <w:p>
+      <w:pPr>
+        <w:rPr>
+          <w:rFonts w:hint="default" w:eastAsia="Cardo"/>
+          <w:vertAlign w:val="subscript"/>
+          <w:lang w:val="en-US"/>
+        </w:rPr>
+      </w:pPr>
+    </w:p>
+    <w:p>
+      <w:pPr>
+        <w:rPr>
+          <w:rFonts w:hint="default"/>
+          <w:vertAlign w:val="subscript"/>
+          <w:lang w:val="en-US"/>
+        </w:rPr>
+      </w:pPr>
       <w:bookmarkStart w:id="0" w:name="_GoBack"/>
       <w:bookmarkEnd w:id="0"/>
-    </w:p>
-    <w:p>
-      <w:pPr>
-        <w:rPr>
-          <w:rFonts w:hint="default" w:eastAsia="Cardo"/>
-          <w:vertAlign w:val="subscript"/>
-          <w:lang w:val="en-US"/>
-        </w:rPr>
-      </w:pPr>
-    </w:p>
-    <w:p>
-      <w:pPr>
-        <w:rPr>
-          <w:rFonts w:hint="default"/>
-          <w:vertAlign w:val="subscript"/>
-          <w:lang w:val="en-US"/>
-        </w:rPr>
-      </w:pPr>
     </w:p>
     <w:sectPr>
       <w:pgSz w:w="12240" w:h="15840"/>

</xml_diff>

<commit_message>
Making some changes to the use of and ops
</commit_message>
<xml_diff>
--- a/Assignments/Ass2B/T1-tsa-ra.docx
+++ b/Assignments/Ass2B/T1-tsa-ra.docx
@@ -348,7 +348,17 @@
           <w:vertAlign w:val="baseline"/>
           <w:lang w:val="en-US"/>
         </w:rPr>
-        <w:t xml:space="preserve">TOWN - </w:t>
+        <w:t>TOWN -</w:t>
+      </w:r>
+      <w:bookmarkStart w:id="0" w:name="_GoBack"/>
+      <w:bookmarkEnd w:id="0"/>
+      <w:r>
+        <w:rPr>
+          <w:rFonts w:hint="default" w:cs="Arial"/>
+          <w:vertAlign w:val="baseline"/>
+          <w:lang w:val="en-US"/>
+        </w:rPr>
+        <w:t xml:space="preserve"> </w:t>
       </w:r>
       <w:r>
         <w:rPr>
@@ -496,7 +506,21 @@
           <w:vertAlign w:val="subscript"/>
           <w:lang w:val="en-US"/>
         </w:rPr>
-        <w:t>poi_type_descr =”Nature and Wildlife" and poi_review_rating &gt; 3</w:t>
+        <w:t xml:space="preserve">poi_type_descr =”Nature and Wildlife" </w:t>
+      </w:r>
+      <w:r>
+        <w:rPr>
+          <w:rFonts w:ascii="Cambria Math" w:hAnsi="Cambria Math" w:eastAsia="Cardo" w:cs="Cambria Math"/>
+        </w:rPr>
+        <w:t>⋂</w:t>
+      </w:r>
+      <w:r>
+        <w:rPr>
+          <w:rFonts w:hint="default" w:eastAsia="Cardo"/>
+          <w:vertAlign w:val="subscript"/>
+          <w:lang w:val="en-US"/>
+        </w:rPr>
+        <w:t>poi_review_rating &gt; 3</w:t>
       </w:r>
       <w:r>
         <w:rPr>
@@ -588,14 +612,42 @@
           <w:vertAlign w:val="subscript"/>
           <w:lang w:val="en-US" w:eastAsia="zh-CN"/>
         </w:rPr>
-        <w:t xml:space="preserve">-17.9644 and town_long = 122.2304 and town_name = “Broome” </w:t>
-      </w:r>
-      <w:r>
-        <w:rPr>
-          <w:rFonts w:hint="default" w:eastAsia="Cardo"/>
-          <w:vertAlign w:val="baseline"/>
+        <w:t xml:space="preserve">-17.9644 </w:t>
+      </w:r>
+      <w:r>
+        <w:rPr>
+          <w:rFonts w:ascii="Cambria Math" w:hAnsi="Cambria Math" w:eastAsia="Cardo" w:cs="Cambria Math"/>
+        </w:rPr>
+        <w:t>⋂</w:t>
+      </w:r>
+      <w:r>
+        <w:rPr>
+          <w:rFonts w:hint="default" w:eastAsia="Cardo"/>
+          <w:vertAlign w:val="subscript"/>
           <w:lang w:val="en-US" w:eastAsia="zh-CN"/>
         </w:rPr>
+        <w:t xml:space="preserve">town_long = 122.2304 </w:t>
+      </w:r>
+      <w:r>
+        <w:rPr>
+          <w:rFonts w:ascii="Cambria Math" w:hAnsi="Cambria Math" w:eastAsia="Cardo" w:cs="Cambria Math"/>
+        </w:rPr>
+        <w:t>⋂</w:t>
+      </w:r>
+      <w:r>
+        <w:rPr>
+          <w:rFonts w:hint="default" w:eastAsia="Cardo"/>
+          <w:vertAlign w:val="subscript"/>
+          <w:lang w:val="en-US" w:eastAsia="zh-CN"/>
+        </w:rPr>
+        <w:t xml:space="preserve">town_name = “Broome” </w:t>
+      </w:r>
+      <w:r>
+        <w:rPr>
+          <w:rFonts w:hint="default" w:eastAsia="Cardo"/>
+          <w:vertAlign w:val="baseline"/>
+          <w:lang w:val="en-US" w:eastAsia="zh-CN"/>
+        </w:rPr>
         <w:t xml:space="preserve">(Point_of_Interest </w:t>
       </w:r>
       <w:r>
@@ -706,8 +758,6 @@
           <w:lang w:val="en-US"/>
         </w:rPr>
       </w:pPr>
-      <w:bookmarkStart w:id="0" w:name="_GoBack"/>
-      <w:bookmarkEnd w:id="0"/>
     </w:p>
     <w:sectPr>
       <w:pgSz w:w="12240" w:h="15840"/>

</xml_diff>